<commit_message>
seperated character from passport, added stamping
</commit_message>
<xml_diff>
--- a/Data/Critter Crossing worksheet.docx
+++ b/Data/Critter Crossing worksheet.docx
@@ -250,23 +250,13 @@
         <w:t xml:space="preserve"> or to quit. </w:t>
       </w:r>
       <w:r>
-        <w:t xml:space="preserve">Feel free to call your game something other than Critter </w:t>
-      </w:r>
-      <w:proofErr w:type="gramStart"/>
-      <w:r>
-        <w:t>Crossing, but</w:t>
-      </w:r>
-      <w:proofErr w:type="gramEnd"/>
-      <w:r>
-        <w:t xml:space="preserve"> try to make it thematic!</w:t>
+        <w:t>Feel free to call your game something other than Critter Crossing, but try to make it thematic!</w:t>
       </w:r>
     </w:p>
     <w:p>
-      <w:proofErr w:type="gramStart"/>
       <w:r>
         <w:t>Obviously</w:t>
       </w:r>
-      <w:proofErr w:type="gramEnd"/>
       <w:r>
         <w:t xml:space="preserve"> there’s no game yet, but set up </w:t>
       </w:r>
@@ -450,7 +440,6 @@
         <w:t xml:space="preserve"> in your game’s </w:t>
       </w:r>
       <w:proofErr w:type="spellStart"/>
-      <w:proofErr w:type="gramStart"/>
       <w:r>
         <w:rPr>
           <w:rStyle w:val="eop"/>
@@ -468,17 +457,7 @@
           <w:sz w:val="22"/>
           <w:szCs w:val="22"/>
         </w:rPr>
-        <w:t>(</w:t>
-      </w:r>
-      <w:proofErr w:type="gramEnd"/>
-      <w:r>
-        <w:rPr>
-          <w:rStyle w:val="eop"/>
-          <w:rFonts w:ascii="Helvetica Light" w:hAnsi="Helvetica Light" w:cs="Segoe UI"/>
-          <w:sz w:val="22"/>
-          <w:szCs w:val="22"/>
-        </w:rPr>
-        <w:t>) function:</w:t>
+        <w:t>() function:</w:t>
       </w:r>
     </w:p>
     <w:p>
@@ -821,27 +800,7 @@
           <w:sz w:val="22"/>
           <w:szCs w:val="22"/>
         </w:rPr>
-        <w:t xml:space="preserve">Then, in your game.cpp, load </w:t>
-      </w:r>
-      <w:proofErr w:type="gramStart"/>
-      <w:r>
-        <w:rPr>
-          <w:rStyle w:val="eop"/>
-          <w:rFonts w:ascii="Helvetica Light" w:hAnsi="Helvetica Light" w:cs="Segoe UI"/>
-          <w:sz w:val="22"/>
-          <w:szCs w:val="22"/>
-        </w:rPr>
-        <w:t>all of</w:t>
-      </w:r>
-      <w:proofErr w:type="gramEnd"/>
-      <w:r>
-        <w:rPr>
-          <w:rStyle w:val="eop"/>
-          <w:rFonts w:ascii="Helvetica Light" w:hAnsi="Helvetica Light" w:cs="Segoe UI"/>
-          <w:sz w:val="22"/>
-          <w:szCs w:val="22"/>
-        </w:rPr>
-        <w:t xml:space="preserve"> the animals and passport images into those</w:t>
+        <w:t>Then, in your game.cpp, load all of the animals and passport images into those</w:t>
       </w:r>
       <w:r>
         <w:rPr>
@@ -879,47 +838,7 @@
           <w:sz w:val="22"/>
           <w:szCs w:val="22"/>
         </w:rPr>
-        <w:t xml:space="preserve">. If the penguin animal is in </w:t>
-      </w:r>
-      <w:proofErr w:type="gramStart"/>
-      <w:r>
-        <w:rPr>
-          <w:rStyle w:val="eop"/>
-          <w:rFonts w:ascii="Helvetica Light" w:hAnsi="Helvetica Light" w:cs="Segoe UI"/>
-          <w:sz w:val="22"/>
-          <w:szCs w:val="22"/>
-        </w:rPr>
-        <w:t>animals[</w:t>
-      </w:r>
-      <w:proofErr w:type="gramEnd"/>
-      <w:r>
-        <w:rPr>
-          <w:rStyle w:val="eop"/>
-          <w:rFonts w:ascii="Helvetica Light" w:hAnsi="Helvetica Light" w:cs="Segoe UI"/>
-          <w:sz w:val="22"/>
-          <w:szCs w:val="22"/>
-        </w:rPr>
-        <w:t xml:space="preserve">0], the penguin passport needs to be in </w:t>
-      </w:r>
-      <w:proofErr w:type="gramStart"/>
-      <w:r>
-        <w:rPr>
-          <w:rStyle w:val="eop"/>
-          <w:rFonts w:ascii="Helvetica Light" w:hAnsi="Helvetica Light" w:cs="Segoe UI"/>
-          <w:sz w:val="22"/>
-          <w:szCs w:val="22"/>
-        </w:rPr>
-        <w:t>passports[</w:t>
-      </w:r>
-      <w:proofErr w:type="gramEnd"/>
-      <w:r>
-        <w:rPr>
-          <w:rStyle w:val="eop"/>
-          <w:rFonts w:ascii="Helvetica Light" w:hAnsi="Helvetica Light" w:cs="Segoe UI"/>
-          <w:sz w:val="22"/>
-          <w:szCs w:val="22"/>
-        </w:rPr>
-        <w:t>0], etc. If the animal and passport textures are in different orders, the game won’t work! (This isn’t the best way to code this, but this is a worksheet, let’s keep it simple.</w:t>
+        <w:t>. If the penguin animal is in animals[0], the penguin passport needs to be in passports[0], etc. If the animal and passport textures are in different orders, the game won’t work! (This isn’t the best way to code this, but this is a worksheet, let’s keep it simple.</w:t>
       </w:r>
       <w:r>
         <w:rPr>
@@ -1117,17 +1036,12 @@
         <w:t xml:space="preserve">I’ve created a function called </w:t>
       </w:r>
       <w:proofErr w:type="spellStart"/>
-      <w:proofErr w:type="gramStart"/>
       <w:r>
         <w:t>newAnimal</w:t>
       </w:r>
       <w:proofErr w:type="spellEnd"/>
       <w:r>
-        <w:t>(</w:t>
-      </w:r>
-      <w:proofErr w:type="gramEnd"/>
-      <w:r>
-        <w:t>) that generates a new</w:t>
+        <w:t>() that generates a new</w:t>
       </w:r>
       <w:r>
         <w:t xml:space="preserve"> animal/passport</w:t>
@@ -1154,17 +1068,12 @@
         <w:t xml:space="preserve"> argument in </w:t>
       </w:r>
       <w:proofErr w:type="spellStart"/>
-      <w:proofErr w:type="gramStart"/>
       <w:r>
         <w:t>setTexture</w:t>
       </w:r>
       <w:proofErr w:type="spellEnd"/>
       <w:r>
-        <w:t>(</w:t>
-      </w:r>
-      <w:proofErr w:type="gramEnd"/>
-      <w:r>
-        <w:t xml:space="preserve">), this </w:t>
+        <w:t xml:space="preserve">(), this </w:t>
       </w:r>
       <w:r>
         <w:t xml:space="preserve">is an optional argument (which defaults to false) that </w:t>
@@ -1236,17 +1145,12 @@
         <w:t xml:space="preserve">Make sure you’re rendering your character and your passport and calling your </w:t>
       </w:r>
       <w:proofErr w:type="spellStart"/>
-      <w:proofErr w:type="gramStart"/>
       <w:r>
         <w:t>newAnimal</w:t>
       </w:r>
       <w:proofErr w:type="spellEnd"/>
       <w:r>
-        <w:t>(</w:t>
-      </w:r>
-      <w:proofErr w:type="gramEnd"/>
-      <w:r>
-        <w:t>) function somewhere sensible, then boot up your game! It should show you a randomised pair of animals and passports each time you boot it up.</w:t>
+        <w:t>() function somewhere sensible, then boot up your game! It should show you a randomised pair of animals and passports each time you boot it up.</w:t>
       </w:r>
     </w:p>
     <w:p>
@@ -1441,13 +1345,8 @@
         <w:t>(</w:t>
       </w:r>
       <w:proofErr w:type="spellStart"/>
-      <w:proofErr w:type="gramStart"/>
-      <w:r>
-        <w:t>drag</w:t>
-      </w:r>
-      <w:proofErr w:type="gramEnd"/>
-      <w:r>
-        <w:t>_offset</w:t>
+      <w:r>
+        <w:t>drag_offset</w:t>
       </w:r>
       <w:proofErr w:type="spellEnd"/>
       <w:r>
@@ -1478,23 +1377,7 @@
     </w:p>
     <w:p>
       <w:r>
-        <w:t xml:space="preserve">So far, we’ve been using the mouse rather simply, </w:t>
-      </w:r>
-      <w:proofErr w:type="gramStart"/>
-      <w:r>
-        <w:t>assuming that</w:t>
-      </w:r>
-      <w:proofErr w:type="gramEnd"/>
-      <w:r>
-        <w:t xml:space="preserve"> whenever a click happens, it’s the left mouse button and ignoring </w:t>
-      </w:r>
-      <w:proofErr w:type="gramStart"/>
-      <w:r>
-        <w:t>whether or not</w:t>
-      </w:r>
-      <w:proofErr w:type="gramEnd"/>
-      <w:r>
-        <w:t xml:space="preserve"> the button is being held.</w:t>
+        <w:t>So far, we’ve been using the mouse rather simply, assuming that whenever a click happens, it’s the left mouse button and ignoring whether or not the button is being held.</w:t>
       </w:r>
     </w:p>
     <w:p>
@@ -1672,23 +1555,10 @@
     </w:p>
     <w:p>
       <w:r>
-        <w:t xml:space="preserve">Here’s where the guidance gets </w:t>
-      </w:r>
-      <w:proofErr w:type="gramStart"/>
-      <w:r>
-        <w:t>really light</w:t>
-      </w:r>
-      <w:proofErr w:type="gramEnd"/>
-      <w:r>
-        <w:t xml:space="preserve">, because most of the stuff we </w:t>
-      </w:r>
-      <w:proofErr w:type="gramStart"/>
-      <w:r>
-        <w:t>have to</w:t>
-      </w:r>
-      <w:proofErr w:type="gramEnd"/>
-      <w:r>
-        <w:t xml:space="preserve"> do now is </w:t>
+        <w:t>Here’s where the guidance gets really light</w:t>
+      </w:r>
+      <w:r>
+        <w:t xml:space="preserve">, because most of the stuff we have to do now is </w:t>
       </w:r>
       <w:r>
         <w:t>directly</w:t>
@@ -1865,7 +1735,13 @@
     </w:p>
     <w:p>
       <w:r>
-        <w:t xml:space="preserve">Now that the passport has a stamp on it, you can return it to the animal that’s waiting in the corner. </w:t>
+        <w:t>Now that the passport has a stamp</w:t>
+      </w:r>
+      <w:r>
+        <w:tab/>
+      </w:r>
+      <w:r>
+        <w:t xml:space="preserve"> on it, you can return it to the animal that’s waiting in the corner. </w:t>
       </w:r>
     </w:p>
     <w:p>
@@ -6747,6 +6623,26 @@
 </file>
 
 <file path=customXml/item1.xml><?xml version="1.0" encoding="utf-8"?>
+<?mso-contentType ?>
+<FormTemplates xmlns="http://schemas.microsoft.com/sharepoint/v3/contenttype/forms">
+  <Display>DocumentLibraryForm</Display>
+  <Edit>DocumentLibraryForm</Edit>
+  <New>DocumentLibraryForm</New>
+</FormTemplates>
+</file>
+
+<file path=customXml/item2.xml><?xml version="1.0" encoding="utf-8"?>
+<p:properties xmlns:p="http://schemas.microsoft.com/office/2006/metadata/properties" xmlns:xsi="http://www.w3.org/2001/XMLSchema-instance" xmlns:pc="http://schemas.microsoft.com/office/infopath/2007/PartnerControls">
+  <documentManagement>
+    <TaxCatchAll xmlns="9d0996c0-92aa-48de-be34-d82d85a58d42" xsi:nil="true"/>
+    <lcf76f155ced4ddcb4097134ff3c332f xmlns="3ad65f39-9fa6-40f7-afab-38d2a8f659f9">
+      <Terms xmlns="http://schemas.microsoft.com/office/infopath/2007/PartnerControls"/>
+    </lcf76f155ced4ddcb4097134ff3c332f>
+  </documentManagement>
+</p:properties>
+</file>
+
+<file path=customXml/item3.xml><?xml version="1.0" encoding="utf-8"?>
 <ct:contentTypeSchema xmlns:ct="http://schemas.microsoft.com/office/2006/metadata/contentType" xmlns:ma="http://schemas.microsoft.com/office/2006/metadata/properties/metaAttributes" ct:_="" ma:_="" ma:contentTypeName="Document" ma:contentTypeID="0x0101001BECA5111B9F15418DB6E90C815CB950" ma:contentTypeVersion="19" ma:contentTypeDescription="Create a new document." ma:contentTypeScope="" ma:versionID="cb96dcb735f67fe489b9d6a491775850">
   <xsd:schema xmlns:xsd="http://www.w3.org/2001/XMLSchema" xmlns:xs="http://www.w3.org/2001/XMLSchema" xmlns:p="http://schemas.microsoft.com/office/2006/metadata/properties" xmlns:ns2="9d0996c0-92aa-48de-be34-d82d85a58d42" xmlns:ns3="3ad65f39-9fa6-40f7-afab-38d2a8f659f9" targetNamespace="http://schemas.microsoft.com/office/2006/metadata/properties" ma:root="true" ma:fieldsID="ce5eca6df8a9b9f3e548e771f2e2bae3" ns2:_="" ns3:_="">
     <xsd:import namespace="9d0996c0-92aa-48de-be34-d82d85a58d42"/>
@@ -7007,27 +6903,26 @@
 </ct:contentTypeSchema>
 </file>
 
-<file path=customXml/item2.xml><?xml version="1.0" encoding="utf-8"?>
-<p:properties xmlns:p="http://schemas.microsoft.com/office/2006/metadata/properties" xmlns:xsi="http://www.w3.org/2001/XMLSchema-instance" xmlns:pc="http://schemas.microsoft.com/office/infopath/2007/PartnerControls">
-  <documentManagement>
-    <TaxCatchAll xmlns="9d0996c0-92aa-48de-be34-d82d85a58d42" xsi:nil="true"/>
-    <lcf76f155ced4ddcb4097134ff3c332f xmlns="3ad65f39-9fa6-40f7-afab-38d2a8f659f9">
-      <Terms xmlns="http://schemas.microsoft.com/office/infopath/2007/PartnerControls"/>
-    </lcf76f155ced4ddcb4097134ff3c332f>
-  </documentManagement>
-</p:properties>
+<file path=customXml/itemProps1.xml><?xml version="1.0" encoding="utf-8"?>
+<ds:datastoreItem xmlns:ds="http://schemas.openxmlformats.org/officeDocument/2006/customXml" ds:itemID="{9CCE7874-640B-43E8-943D-5071FCF6A23C}">
+  <ds:schemaRefs>
+    <ds:schemaRef ds:uri="http://schemas.microsoft.com/sharepoint/v3/contenttype/forms"/>
+  </ds:schemaRefs>
+</ds:datastoreItem>
 </file>
 
-<file path=customXml/item3.xml><?xml version="1.0" encoding="utf-8"?>
-<?mso-contentType ?>
-<FormTemplates xmlns="http://schemas.microsoft.com/sharepoint/v3/contenttype/forms">
-  <Display>DocumentLibraryForm</Display>
-  <Edit>DocumentLibraryForm</Edit>
-  <New>DocumentLibraryForm</New>
-</FormTemplates>
+<file path=customXml/itemProps2.xml><?xml version="1.0" encoding="utf-8"?>
+<ds:datastoreItem xmlns:ds="http://schemas.openxmlformats.org/officeDocument/2006/customXml" ds:itemID="{732812F3-F22F-40A6-B47F-2A4BCB919407}">
+  <ds:schemaRefs>
+    <ds:schemaRef ds:uri="http://schemas.microsoft.com/office/2006/metadata/properties"/>
+    <ds:schemaRef ds:uri="http://schemas.microsoft.com/office/infopath/2007/PartnerControls"/>
+    <ds:schemaRef ds:uri="9d0996c0-92aa-48de-be34-d82d85a58d42"/>
+    <ds:schemaRef ds:uri="3ad65f39-9fa6-40f7-afab-38d2a8f659f9"/>
+  </ds:schemaRefs>
+</ds:datastoreItem>
 </file>
 
-<file path=customXml/itemProps1.xml><?xml version="1.0" encoding="utf-8"?>
+<file path=customXml/itemProps3.xml><?xml version="1.0" encoding="utf-8"?>
 <ds:datastoreItem xmlns:ds="http://schemas.openxmlformats.org/officeDocument/2006/customXml" ds:itemID="{4CF66C42-C8BA-4906-8A7A-90C4762B3B3D}">
   <ds:schemaRefs>
     <ds:schemaRef ds:uri="http://schemas.microsoft.com/office/2006/metadata/contentType"/>
@@ -7044,23 +6939,4 @@
     <ds:schemaRef ds:uri="http://schemas.microsoft.com/internal/obd"/>
   </ds:schemaRefs>
 </ds:datastoreItem>
-</file>
-
-<file path=customXml/itemProps2.xml><?xml version="1.0" encoding="utf-8"?>
-<ds:datastoreItem xmlns:ds="http://schemas.openxmlformats.org/officeDocument/2006/customXml" ds:itemID="{732812F3-F22F-40A6-B47F-2A4BCB919407}">
-  <ds:schemaRefs>
-    <ds:schemaRef ds:uri="http://schemas.microsoft.com/office/2006/metadata/properties"/>
-    <ds:schemaRef ds:uri="http://schemas.microsoft.com/office/infopath/2007/PartnerControls"/>
-    <ds:schemaRef ds:uri="9d0996c0-92aa-48de-be34-d82d85a58d42"/>
-    <ds:schemaRef ds:uri="3ad65f39-9fa6-40f7-afab-38d2a8f659f9"/>
-  </ds:schemaRefs>
-</ds:datastoreItem>
-</file>
-
-<file path=customXml/itemProps3.xml><?xml version="1.0" encoding="utf-8"?>
-<ds:datastoreItem xmlns:ds="http://schemas.openxmlformats.org/officeDocument/2006/customXml" ds:itemID="{9CCE7874-640B-43E8-943D-5071FCF6A23C}">
-  <ds:schemaRefs>
-    <ds:schemaRef ds:uri="http://schemas.microsoft.com/sharepoint/v3/contenttype/forms"/>
-  </ds:schemaRefs>
-</ds:datastoreItem>
 </file>
</xml_diff>